<commit_message>
Documentation: Interview 1 signed by Joel Schaller
</commit_message>
<xml_diff>
--- a/1_Agreement_Review/96_Interview_1.docx
+++ b/1_Agreement_Review/96_Interview_1.docx
@@ -357,21 +357,7 @@
               <w:rPr>
                 <w:rFonts w:asciiTheme="minorHAnsi" w:hAnsiTheme="minorHAnsi" w:cstheme="minorHAnsi"/>
               </w:rPr>
-              <w:t xml:space="preserve">Viel Doku geschrieben (17 Seiten) mit ganzem </w:t>
-            </w:r>
-            <w:proofErr w:type="spellStart"/>
-            <w:r>
-              <w:rPr>
-                <w:rFonts w:asciiTheme="minorHAnsi" w:hAnsiTheme="minorHAnsi" w:cstheme="minorHAnsi"/>
-              </w:rPr>
-              <w:t>LaTeX</w:t>
-            </w:r>
-            <w:proofErr w:type="spellEnd"/>
-            <w:r>
-              <w:rPr>
-                <w:rFonts w:asciiTheme="minorHAnsi" w:hAnsiTheme="minorHAnsi" w:cstheme="minorHAnsi"/>
-              </w:rPr>
-              <w:t xml:space="preserve"> aufgesetzt. (sehr </w:t>
+              <w:t xml:space="preserve">Viel Doku geschrieben (17 Seiten) mit ganzem LaTeX aufgesetzt. (sehr </w:t>
             </w:r>
             <w:r>
               <w:rPr>
@@ -423,19 +409,11 @@
                 <w:rFonts w:asciiTheme="minorHAnsi" w:hAnsiTheme="minorHAnsi" w:cstheme="minorHAnsi"/>
               </w:rPr>
             </w:pPr>
-            <w:proofErr w:type="spellStart"/>
             <w:r>
               <w:rPr>
                 <w:rFonts w:asciiTheme="minorHAnsi" w:hAnsiTheme="minorHAnsi" w:cstheme="minorHAnsi"/>
               </w:rPr>
-              <w:t>DevBoard</w:t>
-            </w:r>
-            <w:proofErr w:type="spellEnd"/>
-            <w:r>
-              <w:rPr>
-                <w:rFonts w:asciiTheme="minorHAnsi" w:hAnsiTheme="minorHAnsi" w:cstheme="minorHAnsi"/>
-              </w:rPr>
-              <w:t xml:space="preserve"> ausgetestet mit Demo Code</w:t>
+              <w:t>DevBoard ausgetestet mit Demo Code</w:t>
             </w:r>
             <w:r>
               <w:rPr>
@@ -681,27 +659,13 @@
               <w:rPr>
                 <w:b/>
               </w:rPr>
-              <w:t>Änderung der Projektvereinbarung</w:t>
-            </w:r>
-            <w:proofErr w:type="gramStart"/>
-            <w:r>
-              <w:rPr>
-                <w:b/>
-              </w:rPr>
-              <w:t xml:space="preserve">   </w:t>
+              <w:t xml:space="preserve">Änderung der Projektvereinbarung   </w:t>
             </w:r>
             <w:r>
               <w:rPr>
                 <w:rFonts w:asciiTheme="minorHAnsi" w:hAnsiTheme="minorHAnsi" w:cstheme="minorHAnsi"/>
               </w:rPr>
-              <w:t>(</w:t>
-            </w:r>
-            <w:proofErr w:type="gramEnd"/>
-            <w:r>
-              <w:rPr>
-                <w:rFonts w:asciiTheme="minorHAnsi" w:hAnsiTheme="minorHAnsi" w:cstheme="minorHAnsi"/>
-              </w:rPr>
-              <w:t>Bestätigung und vorliegend Begründung)</w:t>
+              <w:t>(Bestätigung und vorliegend Begründung)</w:t>
             </w:r>
           </w:p>
         </w:tc>
@@ -818,21 +782,7 @@
               <w:rPr>
                 <w:rFonts w:asciiTheme="minorHAnsi" w:hAnsiTheme="minorHAnsi" w:cstheme="minorHAnsi"/>
               </w:rPr>
-              <w:t xml:space="preserve">eingetretene und noch zu erwartende Probleme, </w:t>
-            </w:r>
-            <w:proofErr w:type="spellStart"/>
-            <w:r>
-              <w:rPr>
-                <w:rFonts w:asciiTheme="minorHAnsi" w:hAnsiTheme="minorHAnsi" w:cstheme="minorHAnsi"/>
-              </w:rPr>
-              <w:t>Massnahmen</w:t>
-            </w:r>
-            <w:proofErr w:type="spellEnd"/>
-            <w:r>
-              <w:rPr>
-                <w:rFonts w:asciiTheme="minorHAnsi" w:hAnsiTheme="minorHAnsi" w:cstheme="minorHAnsi"/>
-              </w:rPr>
-              <w:t>, Lösungen</w:t>
+              <w:t>eingetretene und noch zu erwartende Probleme, Massnahmen, Lösungen</w:t>
             </w:r>
           </w:p>
         </w:tc>
@@ -1062,6 +1012,71 @@
       </w:pPr>
       <w:r>
         <w:rPr>
+          <w:noProof/>
+          <w:sz w:val="20"/>
+        </w:rPr>
+        <mc:AlternateContent>
+          <mc:Choice Requires="wpi">
+            <w:drawing>
+              <wp:anchor distT="0" distB="0" distL="114300" distR="114300" simplePos="0" relativeHeight="251668480" behindDoc="0" locked="0" layoutInCell="1" allowOverlap="1" wp14:anchorId="6BE07C8C" wp14:editId="2774D4B0">
+                <wp:simplePos x="0" y="0"/>
+                <wp:positionH relativeFrom="column">
+                  <wp:posOffset>528955</wp:posOffset>
+                </wp:positionH>
+                <wp:positionV relativeFrom="paragraph">
+                  <wp:posOffset>272415</wp:posOffset>
+                </wp:positionV>
+                <wp:extent cx="796415" cy="209550"/>
+                <wp:effectExtent l="38100" t="38100" r="22860" b="38100"/>
+                <wp:wrapNone/>
+                <wp:docPr id="811210441" name="Ink 10"/>
+                <wp:cNvGraphicFramePr/>
+                <a:graphic xmlns:a="http://schemas.openxmlformats.org/drawingml/2006/main">
+                  <a:graphicData uri="http://schemas.microsoft.com/office/word/2010/wordprocessingInk">
+                    <w14:contentPart bwMode="auto" r:id="rId10">
+                      <w14:nvContentPartPr>
+                        <w14:cNvContentPartPr/>
+                      </w14:nvContentPartPr>
+                      <w14:xfrm>
+                        <a:off x="0" y="0"/>
+                        <a:ext cx="796415" cy="209550"/>
+                      </w14:xfrm>
+                    </w14:contentPart>
+                  </a:graphicData>
+                </a:graphic>
+              </wp:anchor>
+            </w:drawing>
+          </mc:Choice>
+          <mc:Fallback>
+            <w:pict>
+              <v:shapetype w14:anchorId="105785C2" id="_x0000_t75" coordsize="21600,21600" o:spt="75" o:preferrelative="t" path="m@4@5l@4@11@9@11@9@5xe" filled="f" stroked="f">
+                <v:stroke joinstyle="miter"/>
+                <v:formulas>
+                  <v:f eqn="if lineDrawn pixelLineWidth 0"/>
+                  <v:f eqn="sum @0 1 0"/>
+                  <v:f eqn="sum 0 0 @1"/>
+                  <v:f eqn="prod @2 1 2"/>
+                  <v:f eqn="prod @3 21600 pixelWidth"/>
+                  <v:f eqn="prod @3 21600 pixelHeight"/>
+                  <v:f eqn="sum @0 0 1"/>
+                  <v:f eqn="prod @6 1 2"/>
+                  <v:f eqn="prod @7 21600 pixelWidth"/>
+                  <v:f eqn="sum @8 21600 0"/>
+                  <v:f eqn="prod @7 21600 pixelHeight"/>
+                  <v:f eqn="sum @10 21600 0"/>
+                </v:formulas>
+                <v:path o:extrusionok="f" gradientshapeok="t" o:connecttype="rect"/>
+                <o:lock v:ext="edit" aspectratio="t"/>
+              </v:shapetype>
+              <v:shape id="Ink 10" o:spid="_x0000_s1026" type="#_x0000_t75" style="position:absolute;margin-left:41.3pt;margin-top:21.1pt;width:63.4pt;height:17.2pt;z-index:251668480;visibility:visible;mso-wrap-style:square;mso-wrap-distance-left:9pt;mso-wrap-distance-top:0;mso-wrap-distance-right:9pt;mso-wrap-distance-bottom:0;mso-position-horizontal:absolute;mso-position-horizontal-relative:text;mso-position-vertical:absolute;mso-position-vertical-relative:text" o:gfxdata="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">
+                <v:imagedata r:id="rId11" o:title=""/>
+              </v:shape>
+            </w:pict>
+          </mc:Fallback>
+        </mc:AlternateContent>
+      </w:r>
+      <w:r>
+        <w:rPr>
           <w:sz w:val="20"/>
         </w:rPr>
         <w:t>Zürich,</w:t>
@@ -1139,6 +1154,98 @@
       </w:pPr>
       <w:r>
         <w:rPr>
+          <w:noProof/>
+          <w:sz w:val="20"/>
+        </w:rPr>
+        <mc:AlternateContent>
+          <mc:Choice Requires="wpi">
+            <w:drawing>
+              <wp:anchor distT="0" distB="0" distL="114300" distR="114300" simplePos="0" relativeHeight="251680768" behindDoc="0" locked="0" layoutInCell="1" allowOverlap="1" wp14:anchorId="57741D0E" wp14:editId="03AC4D9C">
+                <wp:simplePos x="0" y="0"/>
+                <wp:positionH relativeFrom="column">
+                  <wp:posOffset>3141435</wp:posOffset>
+                </wp:positionH>
+                <wp:positionV relativeFrom="paragraph">
+                  <wp:posOffset>144599</wp:posOffset>
+                </wp:positionV>
+                <wp:extent cx="1013400" cy="365040"/>
+                <wp:effectExtent l="38100" t="38100" r="0" b="35560"/>
+                <wp:wrapNone/>
+                <wp:docPr id="1305763388" name="Ink 22"/>
+                <wp:cNvGraphicFramePr/>
+                <a:graphic xmlns:a="http://schemas.openxmlformats.org/drawingml/2006/main">
+                  <a:graphicData uri="http://schemas.microsoft.com/office/word/2010/wordprocessingInk">
+                    <w14:contentPart bwMode="auto" r:id="rId12">
+                      <w14:nvContentPartPr>
+                        <w14:cNvContentPartPr/>
+                      </w14:nvContentPartPr>
+                      <w14:xfrm>
+                        <a:off x="0" y="0"/>
+                        <a:ext cx="1013400" cy="365040"/>
+                      </w14:xfrm>
+                    </w14:contentPart>
+                  </a:graphicData>
+                </a:graphic>
+              </wp:anchor>
+            </w:drawing>
+          </mc:Choice>
+          <mc:Fallback>
+            <w:pict>
+              <v:shape w14:anchorId="1B6D218D" id="Ink 22" o:spid="_x0000_s1026" type="#_x0000_t75" style="position:absolute;margin-left:247pt;margin-top:11.05pt;width:80.55pt;height:29.45pt;z-index:251680768;visibility:visible;mso-wrap-style:square;mso-wrap-distance-left:9pt;mso-wrap-distance-top:0;mso-wrap-distance-right:9pt;mso-wrap-distance-bottom:0;mso-position-horizontal:absolute;mso-position-horizontal-relative:text;mso-position-vertical:absolute;mso-position-vertical-relative:text" o:gfxdata="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">
+                <v:imagedata r:id="rId13" o:title=""/>
+              </v:shape>
+            </w:pict>
+          </mc:Fallback>
+        </mc:AlternateContent>
+      </w:r>
+      <w:r>
+        <w:rPr>
+          <w:noProof/>
+          <w:sz w:val="20"/>
+        </w:rPr>
+        <mc:AlternateContent>
+          <mc:Choice Requires="wpi">
+            <w:drawing>
+              <wp:anchor distT="0" distB="0" distL="114300" distR="114300" simplePos="0" relativeHeight="251679744" behindDoc="0" locked="0" layoutInCell="1" allowOverlap="1" wp14:anchorId="76A3C7F7" wp14:editId="0C555B3C">
+                <wp:simplePos x="0" y="0"/>
+                <wp:positionH relativeFrom="column">
+                  <wp:posOffset>544830</wp:posOffset>
+                </wp:positionH>
+                <wp:positionV relativeFrom="paragraph">
+                  <wp:posOffset>300355</wp:posOffset>
+                </wp:positionV>
+                <wp:extent cx="848515" cy="174815"/>
+                <wp:effectExtent l="19050" t="38100" r="46990" b="34925"/>
+                <wp:wrapNone/>
+                <wp:docPr id="1069622264" name="Ink 21"/>
+                <wp:cNvGraphicFramePr/>
+                <a:graphic xmlns:a="http://schemas.openxmlformats.org/drawingml/2006/main">
+                  <a:graphicData uri="http://schemas.microsoft.com/office/word/2010/wordprocessingInk">
+                    <w14:contentPart bwMode="auto" r:id="rId14">
+                      <w14:nvContentPartPr>
+                        <w14:cNvContentPartPr/>
+                      </w14:nvContentPartPr>
+                      <w14:xfrm>
+                        <a:off x="0" y="0"/>
+                        <a:ext cx="848515" cy="174815"/>
+                      </w14:xfrm>
+                    </w14:contentPart>
+                  </a:graphicData>
+                </a:graphic>
+              </wp:anchor>
+            </w:drawing>
+          </mc:Choice>
+          <mc:Fallback>
+            <w:pict>
+              <v:shape w14:anchorId="2C987108" id="Ink 21" o:spid="_x0000_s1026" type="#_x0000_t75" style="position:absolute;margin-left:42.55pt;margin-top:23.3pt;width:67.5pt;height:14.45pt;z-index:251679744;visibility:visible;mso-wrap-style:square;mso-wrap-distance-left:9pt;mso-wrap-distance-top:0;mso-wrap-distance-right:9pt;mso-wrap-distance-bottom:0;mso-position-horizontal:absolute;mso-position-horizontal-relative:text;mso-position-vertical:absolute;mso-position-vertical-relative:text" o:gfxdata="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">
+                <v:imagedata r:id="rId15" o:title=""/>
+              </v:shape>
+            </w:pict>
+          </mc:Fallback>
+        </mc:AlternateContent>
+      </w:r>
+      <w:r>
+        <w:rPr>
           <w:sz w:val="20"/>
         </w:rPr>
         <w:t>Zürich,</w:t>
@@ -1201,8 +1308,8 @@
       </w:r>
     </w:p>
     <w:sectPr>
-      <w:headerReference w:type="default" r:id="rId10"/>
-      <w:footerReference w:type="default" r:id="rId11"/>
+      <w:headerReference w:type="default" r:id="rId16"/>
+      <w:footerReference w:type="default" r:id="rId17"/>
       <w:pgSz w:w="11907" w:h="16840" w:code="9"/>
       <w:pgMar w:top="1321" w:right="1219" w:bottom="851" w:left="1259" w:header="680" w:footer="349" w:gutter="0"/>
       <w:cols w:space="720"/>
@@ -1426,7 +1533,7 @@
         <w:sz w:val="16"/>
         <w:lang w:val="de-CH"/>
       </w:rPr>
-      <w:t>26.10.2023</w:t>
+      <w:t>27.10.2023</w:t>
     </w:r>
     <w:r>
       <w:rPr>
@@ -1741,23 +1848,11 @@
               </wp:anchor>
             </w:drawing>
           </w:r>
-          <w:r>
-            <w:fldChar w:fldCharType="begin"/>
-          </w:r>
-          <w:r>
-            <w:instrText xml:space="preserve"> DOCPROPERTY  "Fach"  \* MERGEFORMAT </w:instrText>
-          </w:r>
-          <w:r>
-            <w:fldChar w:fldCharType="separate"/>
-          </w:r>
-          <w:proofErr w:type="spellStart"/>
-          <w:r>
-            <w:t>BüP</w:t>
-          </w:r>
-          <w:proofErr w:type="spellEnd"/>
-          <w:r>
-            <w:fldChar w:fldCharType="end"/>
-          </w:r>
+          <w:fldSimple w:instr=" DOCPROPERTY  &quot;Fach&quot;  \* MERGEFORMAT ">
+            <w:r>
+              <w:t>BüP</w:t>
+            </w:r>
+          </w:fldSimple>
         </w:p>
       </w:tc>
     </w:tr>
@@ -1803,14 +1898,12 @@
             </w:rPr>
             <w:fldChar w:fldCharType="separate"/>
           </w:r>
-          <w:proofErr w:type="spellStart"/>
           <w:r>
             <w:rPr>
               <w:i/>
             </w:rPr>
             <w:t>BüP</w:t>
           </w:r>
-          <w:proofErr w:type="spellEnd"/>
           <w:r>
             <w:rPr>
               <w:i/>
@@ -3231,6 +3324,115 @@
 </w:styles>
 </file>
 
+<file path=word/ink/ink1.xml><?xml version="1.0" encoding="utf-8"?>
+<inkml:ink xmlns:inkml="http://www.w3.org/2003/InkML">
+  <inkml:definitions>
+    <inkml:context xml:id="ctx0">
+      <inkml:inkSource xml:id="inkSrc0">
+        <inkml:traceFormat>
+          <inkml:channel name="X" type="integer" min="-2.14748E9" max="2.14748E9" units="cm"/>
+          <inkml:channel name="Y" type="integer" min="-2.14748E9" max="2.14748E9" units="cm"/>
+          <inkml:channel name="F" type="integer" max="32767" units="dev"/>
+          <inkml:channel name="OA" type="integer" max="360" units="deg"/>
+          <inkml:channel name="OE" type="integer" max="90" units="deg"/>
+        </inkml:traceFormat>
+        <inkml:channelProperties>
+          <inkml:channelProperty channel="X" name="resolution" value="1000" units="1/cm"/>
+          <inkml:channelProperty channel="Y" name="resolution" value="1000" units="1/cm"/>
+          <inkml:channelProperty channel="F" name="resolution" value="0" units="1/dev"/>
+          <inkml:channelProperty channel="OA" name="resolution" value="1000" units="1/deg"/>
+          <inkml:channelProperty channel="OE" name="resolution" value="1000" units="1/deg"/>
+        </inkml:channelProperties>
+      </inkml:inkSource>
+      <inkml:timestamp xml:id="ts0" timeString="2023-10-27T08:45:20.849"/>
+    </inkml:context>
+    <inkml:brush xml:id="br0">
+      <inkml:brushProperty name="width" value="0.025" units="cm"/>
+      <inkml:brushProperty name="height" value="0.025" units="cm"/>
+    </inkml:brush>
+  </inkml:definitions>
+  <inkml:trace contextRef="#ctx0" brushRef="#br0">27 179 9936 0 0,'-2'-12'3180'0'0,"1"11"-2698"0"0,1-1 1 0 0,-1 1-1 0 0,1-1 1 0 0,0 1-1 0 0,0 0 1 0 0,-1-1-1 0 0,1 1 1 0 0,0 0-1 0 0,0-1 0 0 0,1 1 1 0 0,-1-1-1 0 0,0 1 1 0 0,0 0-1 0 0,1-3 1 0 0,0 0-292 0 0,1 0 0 0 0,-1 1 0 0 0,1-1 1 0 0,0 1-1 0 0,0-1 0 0 0,0 1 0 0 0,0-1 1 0 0,1 1-1 0 0,-1 0 0 0 0,1 0 0 0 0,0 0 1 0 0,0 1-1 0 0,4-4 0 0 0,-3 3-27 0 0,2 0 0 0 0,-1 0 1 0 0,0 1-1 0 0,0 0 0 0 0,1 0 0 0 0,-1 0 0 0 0,1 0 0 0 0,0 1 1 0 0,-1 0-1 0 0,1 0 0 0 0,0 1 0 0 0,0-1 0 0 0,7 2 1 0 0,-8 0-51 0 0,0 0 0 0 0,0 1 1 0 0,0-1-1 0 0,0 1 1 0 0,0 0-1 0 0,0 1 1 0 0,-1-1-1 0 0,1 1 0 0 0,4 3 1 0 0,-6-4-95 0 0,-2-1-4 0 0,0-1 1 0 0,0 1-1 0 0,0 0 1 0 0,0-1-1 0 0,-1 1 1 0 0,1 0 0 0 0,0-1-1 0 0,0 1 1 0 0,-1 0-1 0 0,1 0 1 0 0,0 0 0 0 0,-1 0-1 0 0,1-1 1 0 0,-1 1-1 0 0,1 0 1 0 0,0 2 0 0 0,0 0 34 0 0,0-3-40 0 0,-1 1 0 0 0,1 0 0 0 0,-1-1 0 0 0,0 1 0 0 0,1 0 0 0 0,-1-1 0 0 0,0 1 0 0 0,0 0 0 0 0,0-1 1 0 0,1 1-1 0 0,-1 0 0 0 0,0-1 0 0 0,0 1 0 0 0,0 0 0 0 0,0 0 0 0 0,0-1 0 0 0,0 1 0 0 0,0 0 0 0 0,0-1 0 0 0,-1 1 0 0 0,1 0 0 0 0,0 0 0 0 0,-1 1 28 0 0,1 8 54 0 0,-1 0 0 0 0,0 0 0 0 0,0-1 0 0 0,-1 1 0 0 0,-1 0 0 0 0,0-1 0 0 0,0 1 0 0 0,-1-1 0 0 0,0 0-1 0 0,-6 10 1 0 0,-6 6 138 0 0,-1-1 0 0 0,-22 24-1 0 0,23-30-94 0 0,1 1-1 0 0,0 1 1 0 0,-20 37-1 0 0,31-47-105 0 0,-14 31 55 0 0,16-37-75 0 0,1 0-1 0 0,0 0 1 0 0,0 0 0 0 0,0 0-1 0 0,0 0 1 0 0,1 0-1 0 0,0 1 1 0 0,0 3-1 0 0,0-7-3 0 0,0 0 0 0 0,0-1 0 0 0,1 1 0 0 0,-1 0 0 0 0,0 0 0 0 0,1-1 0 0 0,-1 1 0 0 0,0-1 0 0 0,1 1 0 0 0,-1 0-1 0 0,1-1 1 0 0,-1 1 0 0 0,1-1 0 0 0,0 1 0 0 0,-1-1 0 0 0,1 1 0 0 0,-1-1 0 0 0,1 1 0 0 0,0-1 0 0 0,-1 0 0 0 0,1 1-1 0 0,0-1 1 0 0,-1 0 0 0 0,1 0 0 0 0,0 0 0 0 0,0 1 0 0 0,-1-1 0 0 0,1 0 0 0 0,0 0 0 0 0,0 0 0 0 0,1 0 0 0 0,31-2 63 0 0,-17 0-34 0 0,-5 3 7 0 0,0 0 0 0 0,1 1 0 0 0,17 4 1 0 0,7 2-3 0 0,-29-7-40 0 0</inkml:trace>
+  <inkml:trace contextRef="#ctx0" brushRef="#br0" timeOffset="632.2">316 135 16088 0 0,'3'-2'399'0'0,"0"1"1"0"0,1-1 0 0 0,-1 1 0 0 0,0 0 0 0 0,0 0 0 0 0,1 0 0 0 0,-1 0 0 0 0,0 1 0 0 0,1-1 0 0 0,-1 1 0 0 0,1 0 0 0 0,-1 0 0 0 0,4 1-1 0 0,8-2 122 0 0,26-3 279 0 0,95-7 2162 0 0,-135 11-2930 0 0,0 0 0 0 0,0 0 1 0 0,0 0-1 0 0,0 0 1 0 0,0 0-1 0 0,0 1 1 0 0,0-1-1 0 0,0 0 1 0 0,0 0-1 0 0,0 1 1 0 0,-1-1-1 0 0,1 1 0 0 0,0-1 1 0 0,0 1-1 0 0,0-1 1 0 0,0 1-1 0 0,0-1 1 0 0,-1 1-1 0 0,1 0 1 0 0,0 0-1 0 0,-1-1 1 0 0,1 1-1 0 0,0 0 0 0 0,-1 0 1 0 0,1 0-1 0 0,-1-1 1 0 0,1 1-1 0 0,-1 0 1 0 0,0 0-1 0 0,1 0 1 0 0,-1 0-1 0 0,0 0 1 0 0,0 0-1 0 0,1 0 1 0 0,-1 0-1 0 0,0 0 0 0 0,0 0 1 0 0,0 0-1 0 0,0 0 1 0 0,0 0-1 0 0,-1 2 1 0 0,0 5 48 0 0,-1 0 0 0 0,1 0 0 0 0,-2-1 0 0 0,-2 10 0 0 0,2-11-43 0 0,1 2 7 0 0,-11 29 217 0 0,-18 36 0 0 0,11-29 19 0 0,-19 55 0 0 0,39-88-189 0 0,0-10-91 0 0</inkml:trace>
+  <inkml:trace contextRef="#ctx0" brushRef="#br0" timeOffset="1030.11">590 375 15776 0 0,'-1'-1'167'0'0,"0"0"1"0"0,0 1 0 0 0,0-1 0 0 0,0 0 0 0 0,0 0 0 0 0,0 0 0 0 0,0 1 0 0 0,0-1-1 0 0,0 1 1 0 0,-1-1 0 0 0,1 1 0 0 0,0-1 0 0 0,0 1 0 0 0,-1 0 0 0 0,0-1 0 0 0,-22-1 693 0 0,17 1-689 0 0,-31-3 426 0 0,17 1-164 0 0,-23 0 0 0 0,-21 7 795 0 0,58-4-1036 0 0</inkml:trace>
+  <inkml:trace contextRef="#ctx0" brushRef="#br0" timeOffset="1431.1">684 424 15552 0 0,'-1'1'201'0'0,"-4"2"6125"0"0,5-3-6289 0 0,0 1-1 0 0,-1-1 1 0 0,1 0-1 0 0,0 1 0 0 0,0-1 1 0 0,-1 0-1 0 0,1 1 1 0 0,0-1-1 0 0,0 0 0 0 0,-1 0 1 0 0,1 1-1 0 0,0-1 1 0 0,-1 0-1 0 0,1 0 0 0 0,0 1 1 0 0,-1-1-1 0 0,1 0 1 0 0,0 0-1 0 0,-1 0 0 0 0,-1-1 108 0 0</inkml:trace>
+  <inkml:trace contextRef="#ctx0" brushRef="#br0" timeOffset="1861.29">813 320 14800 0 0,'-8'7'3256'0'0,"7"-5"-592"0"0,6-7-1727 0 0,20-22-440 0 0,-2-2 0 0 0,33-51 0 0 0,-39 53-302 0 0,0 1-1 0 0,2 1 1 0 0,1 1-1 0 0,34-32 1 0 0,-27 27 205 0 0,-33 34-366 0 0,0 0 1 0 0,1 0-1 0 0,-1 1 1 0 0,1-1 0 0 0,1 1-1 0 0,-1 0 1 0 0,1 1-1 0 0,0-1 1 0 0,0 1 0 0 0,1 0-1 0 0,-5 11 1 0 0,-3 14 24 0 0,-9 45 1 0 0,11-43 14 0 0,-25 119 439 0 0,32-143-304 0 0,1-1 1 0 0,-1 20-1 0 0,2-29-144 0 0</inkml:trace>
+  <inkml:trace contextRef="#ctx0" brushRef="#br0" timeOffset="2377.46">1186 48 13280 0 0,'0'-2'189'0'0,"0"1"0"0"0,1-1 0 0 0,-1 0 0 0 0,0 0 0 0 0,1 1 0 0 0,-1-1 0 0 0,1 0 0 0 0,0 0 0 0 0,-1 1 1 0 0,1-1-1 0 0,0 1 0 0 0,0-1 0 0 0,0 1 0 0 0,0-1 0 0 0,1 1 0 0 0,-1 0 0 0 0,0-1 0 0 0,0 1 0 0 0,1 0 1 0 0,-1 0-1 0 0,1 0 0 0 0,-1 0 0 0 0,1 0 0 0 0,0 0 0 0 0,-1 0 0 0 0,4 0 0 0 0,-1-1 79 0 0,1 0-113 0 0,1 0 1 0 0,-1 1 0 0 0,1 0-1 0 0,0 0 1 0 0,-1 1-1 0 0,1-1 1 0 0,0 1 0 0 0,0 1-1 0 0,7 0 1 0 0,-6 0 81 0 0,0 0 0 0 0,-1 1 1 0 0,1 0-1 0 0,0 0 0 0 0,-1 0 1 0 0,1 1-1 0 0,8 5 0 0 0,-11-5-91 0 0,0 0-1 0 0,0 0 1 0 0,-1 0 0 0 0,1 0 0 0 0,-1 1-1 0 0,0 0 1 0 0,0-1 0 0 0,0 1-1 0 0,0 0 1 0 0,-1 1 0 0 0,4 6-1 0 0,-3-3 7 0 0,0 1-1 0 0,-1 0 1 0 0,1-1 0 0 0,-2 1-1 0 0,1 0 1 0 0,-1 0-1 0 0,-1 0 1 0 0,0 0 0 0 0,0 1-1 0 0,-1-1 1 0 0,0 0-1 0 0,-2 11 1 0 0,-3 2 184 0 0,0 0-1 0 0,-1 0 1 0 0,-17 35 0 0 0,18-47-235 0 0,0 0 1 0 0,0 0 0 0 0,-1-1-1 0 0,0 1 1 0 0,0-1 0 0 0,-1-1-1 0 0,-1 0 1 0 0,1 0 0 0 0,-1 0-1 0 0,-14 8 1 0 0,19-14-81 0 0,0 0 0 0 0,-1-1 0 0 0,1 1 0 0 0,0-1 0 0 0,0 0 0 0 0,-1 0 0 0 0,1-1 0 0 0,-1 0 0 0 0,1 1 0 0 0,0-1 0 0 0,-1 0 0 0 0,1-1 0 0 0,-1 1 0 0 0,1-1 0 0 0,0 0 0 0 0,0 0 0 0 0,-1-1 0 0 0,-5-2 0 0 0,-8-3 47 0 0,1-2-1 0 0,-30-19 1 0 0,37 22-54 0 0,6 4-7 0 0,1 0-1 0 0,-1-1 1 0 0,1 0-1 0 0,-1 0 1 0 0,1 0-1 0 0,0 0 1 0 0,0 0-1 0 0,1-1 1 0 0,-1 1-1 0 0,1-1 1 0 0,-1 0-1 0 0,1 1 1 0 0,0-1 0 0 0,-2-6-1 0 0,3 6-3 0 0,0 1 0 0 0,1-1-1 0 0,-1 0 1 0 0,1 0 0 0 0,0 1 0 0 0,0-1 0 0 0,0 0-1 0 0,0 0 1 0 0,1 1 0 0 0,0-1 0 0 0,-1 0 0 0 0,1 1-1 0 0,1-1 1 0 0,-1 0 0 0 0,0 1 0 0 0,5-7-1 0 0,-3 3 3 0 0,1 0-1 0 0,1 1 0 0 0,-1-1 0 0 0,1 1 0 0 0,0 0 0 0 0,1 0 0 0 0,-1 1 1 0 0,9-6-1 0 0,-2 4-3 0 0</inkml:trace>
+  <inkml:trace contextRef="#ctx0" brushRef="#br0" timeOffset="2761.05">1468 423 22735 0 0,'1'-2'8'0'0,"-1"-4"25"0"0,0 0-10 0 0,0 4 25 0 0</inkml:trace>
+  <inkml:trace contextRef="#ctx0" brushRef="#br0" timeOffset="3347.48">1663 125 15008 0 0,'2'-12'885'0'0,"-2"11"-738"0"0,0 0 0 0 0,0 0 0 0 0,0 0 0 0 0,0 1 0 0 0,0-1 0 0 0,0 0 0 0 0,1 0 0 0 0,-1 0 0 0 0,0 0 0 0 0,0 0 0 0 0,1 1 0 0 0,-1-1 0 0 0,1 0 0 0 0,-1 0 0 0 0,1 1 0 0 0,-1-1 0 0 0,1 0 0 0 0,-1 1 0 0 0,1-1 1 0 0,0 0-1 0 0,-1 1 0 0 0,1-1 0 0 0,0 1 0 0 0,-1-1 0 0 0,1 1 0 0 0,0-1 0 0 0,0 1 0 0 0,0 0 0 0 0,-1-1 0 0 0,1 1 0 0 0,2-1 0 0 0,16-6 1437 0 0,-10 4-1324 0 0,1 0 0 0 0,-1 0 0 0 0,1 1 0 0 0,13-2 0 0 0,-16 3-24 0 0,0 0 0 0 0,0 1 0 0 0,0 0 0 0 0,12 2 0 0 0,-17-2-194 0 0,-1 1 1 0 0,0-1-1 0 0,1 0 1 0 0,-1 1 0 0 0,0-1-1 0 0,0 1 1 0 0,0-1-1 0 0,1 1 1 0 0,-1-1 0 0 0,0 1-1 0 0,0 0 1 0 0,0 0-1 0 0,0 0 1 0 0,0-1 0 0 0,0 1-1 0 0,0 0 1 0 0,0 0-1 0 0,-1 0 1 0 0,1 0-1 0 0,0 1 1 0 0,0-1 0 0 0,-1 0-1 0 0,1 0 1 0 0,-1 0-1 0 0,1 1 1 0 0,-1-1 0 0 0,0 0-1 0 0,1 0 1 0 0,-1 1-1 0 0,0-1 1 0 0,0 0 0 0 0,0 3-1 0 0,0 1 25 0 0,-1 1 0 0 0,1-1 0 0 0,-1 1-1 0 0,-1-1 1 0 0,1 0 0 0 0,-1 0 0 0 0,0 1 0 0 0,-4 6-1 0 0,-26 40 266 0 0,10-16-86 0 0,-29 39 256 0 0,19-30-226 0 0,30-42-258 0 0,1-1-1 0 0,-1 1 0 0 0,1 0 0 0 0,0 0 0 0 0,0-1 1 0 0,0 1-1 0 0,0 0 0 0 0,1 0 0 0 0,-1 0 0 0 0,1 0 0 0 0,0 0 1 0 0,0 0-1 0 0,0 0 0 0 0,0 0 0 0 0,0 0 0 0 0,0 0 1 0 0,1 0-1 0 0,0 0 0 0 0,0 0 0 0 0,-1 0 0 0 0,2-1 0 0 0,-1 1 1 0 0,0 0-1 0 0,0 0 0 0 0,1-1 0 0 0,0 1 0 0 0,-1-1 1 0 0,4 3-1 0 0,-2 0 1 0 0,1-1 0 0 0,0 0 0 0 0,1 0 1 0 0,-1 0-1 0 0,1 0 0 0 0,-1-1 0 0 0,1 0 0 0 0,0 0 1 0 0,1 0-1 0 0,-1 0 0 0 0,0-1 0 0 0,1 0 1 0 0,8 2-1 0 0,37 2 129 0 0,-47-6-130 0 0,-1 0-8 0 0,0 0 0 0 0,0 0 0 0 0,1 0 0 0 0,-1 0-1 0 0,0 0 1 0 0,0-1 0 0 0,0 1 0 0 0,0-1 0 0 0,4-1 0 0 0,1-2-9 0 0</inkml:trace>
+  <inkml:trace contextRef="#ctx0" brushRef="#br0" timeOffset="3985.89">1970 76 17495 0 0,'1'-1'195'0'0,"-1"0"-1"0"0,1-1 0 0 0,0 1 0 0 0,-1 0 0 0 0,1 0 0 0 0,0 0 0 0 0,0 0 0 0 0,0 0 0 0 0,0 0 1 0 0,0 0-1 0 0,0 0 0 0 0,0 0 0 0 0,0 0 0 0 0,0 1 0 0 0,1-1 0 0 0,-1 0 0 0 0,0 1 0 0 0,0-1 0 0 0,1 1 1 0 0,1-1-1 0 0,27-3 2181 0 0,-24 3-2457 0 0,4 1 306 0 0,-1 0 1 0 0,0 1 0 0 0,0 0 0 0 0,13 3 0 0 0,-7-1 61 0 0,-12-3-154 0 0,1 1 1 0 0,0 0-1 0 0,-1 0 0 0 0,1 0 0 0 0,-1 0 0 0 0,0 1 1 0 0,1 0-1 0 0,4 3 0 0 0,-7-5-96 0 0,-1 1 0 0 0,1-1-1 0 0,0 1 1 0 0,0 0 0 0 0,-1-1 0 0 0,1 1-1 0 0,-1 0 1 0 0,1 0 0 0 0,0-1 0 0 0,-1 1-1 0 0,1 0 1 0 0,-1 0 0 0 0,0 0 0 0 0,1 0 0 0 0,-1 0-1 0 0,0 0 1 0 0,1 0 0 0 0,-1 0 0 0 0,0 0-1 0 0,0 0 1 0 0,0 0 0 0 0,0 0 0 0 0,0 0-1 0 0,0 0 1 0 0,0 0 0 0 0,0-1 0 0 0,-1 1-1 0 0,1 0 1 0 0,0 0 0 0 0,0 0 0 0 0,-1 0-1 0 0,1 0 1 0 0,-1 0 0 0 0,1 0 0 0 0,-2 1-1 0 0,-7 13 140 0 0,-16 16 0 0 0,-10 15 110 0 0,32-41-232 0 0,0 0-1 0 0,1 0 1 0 0,-1 0-1 0 0,1 1 1 0 0,0-1-1 0 0,0 0 1 0 0,-1 10-1 0 0,3-12-27 0 0,0 1 0 0 0,0-1 1 0 0,0 0-1 0 0,1 0 0 0 0,0 1 0 0 0,-1-1 0 0 0,1 0 1 0 0,0 0-1 0 0,1 0 0 0 0,-1 0 0 0 0,0 0 0 0 0,1 0 1 0 0,0 0-1 0 0,-1-1 0 0 0,3 4 0 0 0,2 0 31 0 0,-1 1 1 0 0,1-1-1 0 0,-1 0 0 0 0,13 8 0 0 0,8 4 70 0 0,-13-10-6 0 0,19 17-1 0 0,-30-23-109 0 0,0 0 9 0 0,1 0 1 0 0,-1 1-1 0 0,0-1 0 0 0,0 0 1 0 0,0 1-1 0 0,0-1 1 0 0,0 1-1 0 0,2 4 0 0 0,-4-6-13 0 0,1 1-1 0 0,0-1 0 0 0,-1 0 0 0 0,1 1 0 0 0,0-1 0 0 0,-1 1 1 0 0,0-1-1 0 0,1 1 0 0 0,-1-1 0 0 0,0 1 0 0 0,0 0 0 0 0,0-1 1 0 0,0 1-1 0 0,0-1 0 0 0,0 1 0 0 0,0-1 0 0 0,-1 1 0 0 0,1-1 1 0 0,0 1-1 0 0,-1-1 0 0 0,-1 3 0 0 0,1-2-2 0 0,0 0-1 0 0,-1 0 1 0 0,1-1 0 0 0,-1 1 0 0 0,0-1-1 0 0,1 1 1 0 0,-1-1 0 0 0,0 0-1 0 0,0 0 1 0 0,0 1 0 0 0,0-1 0 0 0,0-1-1 0 0,-3 2 1 0 0,-5 1 2 0 0,0-1 0 0 0,0 0 0 0 0,0 0 0 0 0,0-1 0 0 0,-17-1 0 0 0,18 0 0 0 0,-1-2 1 0 0,0 1-1 0 0,0-1 1 0 0,1 0 0 0 0,-19-8-1 0 0,14 4-5 0 0</inkml:trace>
+</inkml:ink>
+</file>
+
+<file path=word/ink/ink2.xml><?xml version="1.0" encoding="utf-8"?>
+<inkml:ink xmlns:inkml="http://www.w3.org/2003/InkML">
+  <inkml:definitions>
+    <inkml:context xml:id="ctx0">
+      <inkml:inkSource xml:id="inkSrc0">
+        <inkml:traceFormat>
+          <inkml:channel name="X" type="integer" min="-2.14748E9" max="2.14748E9" units="cm"/>
+          <inkml:channel name="Y" type="integer" min="-2.14748E9" max="2.14748E9" units="cm"/>
+          <inkml:channel name="F" type="integer" max="32767" units="dev"/>
+          <inkml:channel name="OA" type="integer" max="360" units="deg"/>
+          <inkml:channel name="OE" type="integer" max="90" units="deg"/>
+        </inkml:traceFormat>
+        <inkml:channelProperties>
+          <inkml:channelProperty channel="X" name="resolution" value="1000" units="1/cm"/>
+          <inkml:channelProperty channel="Y" name="resolution" value="1000" units="1/cm"/>
+          <inkml:channelProperty channel="F" name="resolution" value="0" units="1/dev"/>
+          <inkml:channelProperty channel="OA" name="resolution" value="1000" units="1/deg"/>
+          <inkml:channelProperty channel="OE" name="resolution" value="1000" units="1/deg"/>
+        </inkml:channelProperties>
+      </inkml:inkSource>
+      <inkml:timestamp xml:id="ts0" timeString="2023-10-27T08:45:52.681"/>
+    </inkml:context>
+    <inkml:brush xml:id="br0">
+      <inkml:brushProperty name="width" value="0.025" units="cm"/>
+      <inkml:brushProperty name="height" value="0.025" units="cm"/>
+    </inkml:brush>
+  </inkml:definitions>
+  <inkml:trace contextRef="#ctx0" brushRef="#br0">10 721 8416 0 0,'-4'2'-177'0'0,"4"2"1517"0"0,0-4-1244 0 0,0 0 0 0 0,0 1-1 0 0,1-1 1 0 0,-1 0 0 0 0,0 0 0 0 0,0 0 0 0 0,0 0 0 0 0,0 0 0 0 0,0 1 0 0 0,0-1 0 0 0,0 0 0 0 0,0 0 0 0 0,0 0-1 0 0,0 0 1 0 0,0 1 0 0 0,0-1 0 0 0,0 0 0 0 0,0 0 0 0 0,0 0 0 0 0,0 0 0 0 0,0 1 0 0 0,0-1 0 0 0,-1 0 0 0 0,1 0-1 0 0,0 0 1 0 0,0 0 0 0 0,0 0 0 0 0,0 1 0 0 0,0-1 0 0 0,0 0 0 0 0,0 0 0 0 0,0 0 0 0 0,-1 0 0 0 0,1 0 0 0 0,0 0-1 0 0,0 0 1 0 0,0 0 0 0 0,0 1 0 0 0,0-1 0 0 0,-1 0 0 0 0,1 0 0 0 0,0 0 0 0 0,0 0 0 0 0,0 0 0 0 0,0 0 0 0 0,-1 0 0 0 0,1 0-1 0 0,0 0 1 0 0,0 0 0 0 0,0 0-22 0 0,-1 0-1 0 0,1 0 1 0 0,0 0-1 0 0,0 0 1 0 0,0 0-1 0 0,0-1 1 0 0,0 1-1 0 0,0 0 1 0 0,-1 0-1 0 0,1 0 1 0 0,0 0-1 0 0,0 0 1 0 0,0 0-1 0 0,0 0 1 0 0,0 0-1 0 0,0-1 1 0 0,0 1-1 0 0,0 0 1 0 0,-1 0-1 0 0,1 0 1 0 0,0 0-1 0 0,0 0 1 0 0,0-1 0 0 0,0 1-1 0 0,0 0 1 0 0,0 0-1 0 0,0 0 1 0 0,0 0-1 0 0,0 0 1 0 0,0-1-1 0 0,0 1 1 0 0,0 0-1 0 0,0 0 1 0 0,0 0-1 0 0,0 0 1 0 0,0 0-1 0 0,0-1 1 0 0,0 1-1 0 0,0 0 1 0 0,0 0-1 0 0,0 0 1 0 0,1-1-1 0 0,3-11 673 0 0,10-14-698 0 0,-8 17 51 0 0,1 0 0 0 0,0 0-1 0 0,0 1 1 0 0,1 0 0 0 0,0 0 0 0 0,0 1 0 0 0,10-7 0 0 0,8-3 251 0 0,32-16 1 0 0,-26 15-127 0 0,37-25 260 0 0,-43 26-259 0 0,1 1 1 0 0,36-17 0 0 0,72-34 311 0 0,-100 49-379 0 0,1 2 0 0 0,0 1-1 0 0,55-15 1 0 0,-65 22-25 0 0,25-14 0 0 0,-27 12 61 0 0,36-12 1 0 0,-38 15-64 0 0,1-2 0 0 0,25-13 1 0 0,-40 18-93 0 0,1 1 13 0 0,4-4 143 0 0,-13 7-163 0 0,-9 3 18 0 0,-58 26-40 0 0,46-20-6 0 0,-1 0-1 0 0,2 1 1 0 0,-30 19-1 0 0,-157 143-3 0 0,59-44 0 0 0,35-27-3 0 0,69-60 1 0 0,-72 52-1 0 0,96-80-4 0 0,-37 16-1 0 0,13-8 1 0 0,35-19-57 0 0,8-2-40 0 0,5-2 57 0 0,42-12-33 0 0,-1-2 1 0 0,74-37-1 0 0,78-61-60 0 0,-141 77 99 0 0,-24 16 7 0 0,0 1 1 0 0,45-21 0 0 0,-1 10-36 0 0,90-42-203 0 0,-134 56 69 0 0,0-1-1 0 0,56-43 0 0 0,-51 29-652 0 0,-37 32 739 0 0,-19 2-487 0 0,-4 6 522 0 0,0 1 0 0 0,1 1 0 0 0,0 1 1 0 0,0 2-1 0 0,-20 14 0 0 0,18-11 53 0 0,-30 18 8 0 0,-16 9 16 0 0,-121 98-1 0 0,156-110 20 0 0,-2-1 0 0 0,0-2 0 0 0,-45 25 0 0 0,47-34 13 0 0,-105 62 320 0 0,218-107 93 0 0,99-44-318 0 0,-134 50-102 0 0,-2-2 1 0 0,42-29-1 0 0,225-139 52 0 0,-244 152-68 0 0,77-59 0 0 0,7-6-67 0 0,-83 63-258 0 0,-2-3-1 0 0,105-91 0 0 0,-126 95-585 0 0,-43 38 563 0 0,-4 1 206 0 0,-5 2 34 0 0,-24 16-35 0 0,0 2 0 0 0,-49 40 0 0 0,17-12 98 0 0,-250 197 63 0 0,269-208 32 0 0,-2-1 1 0 0,-75 41 0 0 0,29-20 376 0 0,3 3 0 0 0,-97 83 0 0 0,109-84 448 0 0,80-59-868 0 0,-1 0 0 0 0,1 0 0 0 0,0 0 0 0 0,-1 1-1 0 0,1-1 1 0 0,0 0 0 0 0,-1 0 0 0 0,1 1 0 0 0,0-1 0 0 0,0 0 0 0 0,-1 0 0 0 0,1 1 0 0 0,0-1 0 0 0,0 0 0 0 0,0 1 0 0 0,-1-1 0 0 0,1 1 0 0 0,0-1 0 0 0,0 0 0 0 0,0 1 0 0 0,0-1 0 0 0,0 0 0 0 0,0 1 0 0 0,-1-1 0 0 0,1 1 0 0 0,0-1 0 0 0,0 0 0 0 0,0 1-1 0 0,1 0 1 0 0,-1-1 1 0 0,0 1 0 0 0,1-1-1 0 0,-1 0 1 0 0,1 1 0 0 0,-1-1-1 0 0,1 0 1 0 0,-1 1 0 0 0,1-1-1 0 0,0 0 1 0 0,-1 0 0 0 0,1 1-1 0 0,-1-1 1 0 0,1 0 0 0 0,-1 0-1 0 0,1 0 1 0 0,0 0-1 0 0,28 2 182 0 0,-28-2-187 0 0,31-4 105 0 0,1-1 0 0 0,-1-1 0 0 0,42-13-1 0 0,-63 16-94 0 0,29-10 41 0 0,-1-1-1 0 0,68-35 1 0 0,67-52-98 0 0,-103 57-7 0 0,197-97-540 0 0,39-19-1952 0 0,-246 125 2048 0 0,125-86-2073 0 0,-186 121 2549 0 0,0-1 1 0 0,1 1-1 0 0,-1 0 0 0 0,1 0 1 0 0,-1-1-1 0 0,1 1 0 0 0,-1 0 1 0 0,0-1-1 0 0,1 1 1 0 0,-1 0-1 0 0,0-1 0 0 0,1 1 1 0 0,-1-1-1 0 0,0 1 0 0 0,0-1 1 0 0,1 1-1 0 0,-1 0 1 0 0,0-2-1 0 0,-5-1-160 0 0,-16 4 121 0 0,-13 10 102 0 0,0 1 0 0 0,1 1-1 0 0,0 2 1 0 0,-59 37 0 0 0,-109 93 464 0 0,135-94-352 0 0,-246 153 1079 0 0,-17-34 573 0 0,302-158-1625 0 0,4-2 50 0 0,0 1 0 0 0,1 1 0 0 0,0 1 1 0 0,-33 26-1 0 0,55-39-233 0 0,-3 3 59 0 0,0-1 1 0 0,0 1 0 0 0,0 0 0 0 0,0 0 0 0 0,0 0 0 0 0,1 0 0 0 0,0 0 0 0 0,-1 1-1 0 0,1-1 1 0 0,0 1 0 0 0,-1 4 0 0 0,3-8-49 0 0,0 1 1 0 0,0 0-1 0 0,0-1 1 0 0,0 1-1 0 0,1 0 1 0 0,-1-1-1 0 0,0 1 0 0 0,0-1 1 0 0,1 1-1 0 0,-1-1 1 0 0,0 1-1 0 0,1 0 0 0 0,-1-1 1 0 0,0 1-1 0 0,1-1 1 0 0,-1 0-1 0 0,1 1 1 0 0,-1-1-1 0 0,1 1 0 0 0,-1-1 1 0 0,1 0-1 0 0,-1 1 1 0 0,1-1-1 0 0,-1 0 0 0 0,1 1 1 0 0,0-1-1 0 0,-1 0 1 0 0,1 0-1 0 0,-1 0 0 0 0,1 1 1 0 0,0-1-1 0 0,-1 0 1 0 0,1 0-1 0 0,0 0 1 0 0,0 0-1 0 0,27 1 199 0 0,-26-1-194 0 0,24-3 83 0 0,-1-1 1 0 0,1-2-1 0 0,-1 0 1 0 0,44-17-1 0 0,-53 17-65 0 0,212-91 292 0 0,-7-18-211 0 0,-201 104-120 0 0,260-118-96 0 0,-102 50-877 0 0,-156 69 680 0 0,-4 2-471 0 0,1-1-1 0 0,-2 0 0 0 0,1-2 1 0 0,19-15-1 0 0,-37 26 736 0 0,1 0-1 0 0,-1 0 0 0 0,0 0 1 0 0,0 0-1 0 0,0 0 0 0 0,0 0 1 0 0,0 0-1 0 0,0 0 1 0 0,0 0-1 0 0,0 0 0 0 0,0 0 1 0 0,0 0-1 0 0,0 0 0 0 0,0 0 1 0 0,0 0-1 0 0,0 0 1 0 0,0-1-1 0 0,0 1 0 0 0,0 0 1 0 0,0 0-1 0 0,0 0 0 0 0,0 0 1 0 0,0 0-1 0 0,0 0 1 0 0,0 0-1 0 0,0 0 0 0 0,0 0 1 0 0,0 0-1 0 0,0 0 0 0 0,0 0 1 0 0,0 0-1 0 0,0 0 1 0 0,0 0-1 0 0,0-1 0 0 0,0 1 1 0 0,0 0-1 0 0,0 0 0 0 0,0 0 1 0 0,0 0-1 0 0,0 0 1 0 0,0 0-1 0 0,0 0 0 0 0,0 0 1 0 0,0 0-1 0 0,0 0 1 0 0,0 0-1 0 0,0 0 0 0 0,0 0 1 0 0,0 0-1 0 0,0 0 0 0 0,0 0 1 0 0,0 0-1 0 0,0 0 1 0 0,-1 0-1 0 0,1 0 0 0 0,0 0 1 0 0,0 0-1 0 0,0 0 0 0 0,0 0 1 0 0,0 0-1 0 0,0 0 1 0 0,0 0-1 0 0,-7-1-608 0 0,-8 1 266 0 0,-14 5-169 0 0,0 2 0 0 0,-38 14 0 0 0,-56 28 76 0 0,88-34 369 0 0,-23 11 11 0 0,1 4-1 0 0,-100 68 1 0 0,115-69 117 0 0,-1-1 1 0 0,-2-2 0 0 0,0-2-1 0 0,-62 23 1 0 0,92-42 37 0 0,-2 0 44 0 0,0 1-1 0 0,-23 14 1 0 0,36-18-37 0 0,0 0 1 0 0,0 0-1 0 0,0 1 1 0 0,1 0 0 0 0,-1 0-1 0 0,1 0 1 0 0,0 0-1 0 0,0 0 1 0 0,0 1-1 0 0,0-1 1 0 0,1 1 0 0 0,-1 0-1 0 0,1 0 1 0 0,0 0-1 0 0,-2 6 1 0 0,3-9-47 0 0,1-1 1 0 0,0 1 0 0 0,0-1-1 0 0,0 1 1 0 0,0 0-1 0 0,-1-1 1 0 0,1 1-1 0 0,0 0 1 0 0,0-1-1 0 0,0 1 1 0 0,0 0 0 0 0,0-1-1 0 0,1 1 1 0 0,-1-1-1 0 0,0 1 1 0 0,0 0-1 0 0,0-1 1 0 0,0 1-1 0 0,1 0 1 0 0,-1-1 0 0 0,0 1-1 0 0,1-1 1 0 0,-1 1-1 0 0,0-1 1 0 0,1 1-1 0 0,-1-1 1 0 0,1 1-1 0 0,-1-1 1 0 0,1 1 0 0 0,-1-1-1 0 0,1 1 1 0 0,-1-1-1 0 0,1 0 1 0 0,-1 1-1 0 0,1-1 1 0 0,0 0-1 0 0,-1 0 1 0 0,1 1 0 0 0,-1-1-1 0 0,1 0 1 0 0,0 0-1 0 0,-1 0 1 0 0,1 0-1 0 0,0 0 1 0 0,-1 0-1 0 0,1 0 1 0 0,1 0 0 0 0,4 0 147 0 0,0 0 1 0 0,0 0 0 0 0,13-3-1 0 0,-15 2-125 0 0,34-7 432 0 0,0-2-1 0 0,36-14 1 0 0,72-35 421 0 0,-127 51-798 0 0,220-103 903 0 0,-21 8-527 0 0,61-24-295 0 0,-234 105-213 0 0,-18 12-152 0 0,-21 8 40 0 0,-1 1 0 0 0,1-1 1 0 0,-1-1-1 0 0,0 1 1 0 0,0-1-1 0 0,0 0 0 0 0,0 0 1 0 0,6-5-1 0 0,-14 9 46 0 0,1-1 0 0 0,0 1-1 0 0,0-1 1 0 0,0 1 0 0 0,-1-1 0 0 0,1 0 0 0 0,0 0-1 0 0,0 0 1 0 0,-1 0 0 0 0,-3-1 0 0 0,-4 1-37 0 0,-2 1 50 0 0,-1 1 0 0 0,0 0 0 0 0,1 1 0 0 0,0 0-1 0 0,-18 8 1 0 0,-57 29-98 0 0,50-19 103 0 0,-61 44 0 0 0,-27 34 4 0 0,124-98 68 0 0,-45 39 26 0 0,-17 15-67 0 0,53-47 189 0 0,-1-1 0 0 0,0 0 0 0 0,0-1 1 0 0,-16 7-1 0 0,56-19 1834 0 0,-7 2-1781 0 0,-3-1-20 0 0,-2-1-1 0 0,1-1 1 0 0,-1 0-1 0 0,0-1 1 0 0,0-1-1 0 0,-1-1 1 0 0,29-21-1 0 0,-16 8 54 0 0,28-21 365 0 0,2 1 0 0 0,65-34 0 0 0,-104 68-484 0 0,29-10 1 0 0,-10 4-40 0 0,-26 10-135 0 0,-1 0 1 0 0,1-1 0 0 0,-1-1 0 0 0,0 0-1 0 0,-1-1 1 0 0,0 0 0 0 0,0-1-1 0 0,-1 0 1 0 0,0 0 0 0 0,13-17 0 0 0,-8 5-264 0 0,-9 13-113 0 0,0 0 0 0 0,13-14 0 0 0,-14 19-457 0 0,-7 7 431 0 0,-8 7 217 0 0,-28 28 12 0 0,23-22 219 0 0,-1-1 0 0 0,-1-1 1 0 0,-27 20-1 0 0,-26 15 197 0 0,-110 100-1 0 0,-26 30 475 0 0,165-150-423 0 0,-2-1 0 0 0,0-2 1 0 0,-63 28-1 0 0,96-50-178 0 0,0-2 0 0 0,0 0 0 0 0,0 0-1 0 0,0 0 1 0 0,-1-1 0 0 0,1-1 0 0 0,-1 0 0 0 0,-14-1 0 0 0,19 0-26 0 0,1 0 1 0 0,0-1-1 0 0,-1 1 1 0 0,1-1-1 0 0,0-1 0 0 0,0 1 1 0 0,0-1-1 0 0,0 0 0 0 0,0 0 1 0 0,0 0-1 0 0,0-1 0 0 0,1 0 1 0 0,-1 0-1 0 0,1 0 0 0 0,0 0 1 0 0,0-1-1 0 0,0 0 0 0 0,-4-5 1 0 0,6 7-14 0 0,0 0 0 0 0,1-1 1 0 0,-1 1-1 0 0,1-1 1 0 0,0 1-1 0 0,-1-1 1 0 0,1 0-1 0 0,1 1 0 0 0,-1-1 1 0 0,0 0-1 0 0,1 0 1 0 0,-1 0-1 0 0,1 0 0 0 0,0 0 1 0 0,0-3-1 0 0,1 6-9 0 0,-1-1 0 0 0,1 0 0 0 0,0 0 0 0 0,0 1 0 0 0,0-1 0 0 0,0 0 0 0 0,-1 1 0 0 0,1-1 0 0 0,0 1 0 0 0,0-1 0 0 0,0 1 0 0 0,0-1 0 0 0,2 1 0 0 0,0-1 4 0 0,62-23 93 0 0,74-15-1 0 0,8-3-43 0 0,65-38 10 0 0,34-10 3 0 0,-196 76-48 0 0,80-12-1 0 0,53 4 6 0 0,-91 13-21 0 0,19-5 3 0 0,123-30-1 0 0,-223 42-12 0 0,18-6 0 0 0,-28 8 0 0 0,1-1 0 0 0,-1 1 0 0 0,0-1 0 0 0,0 1 0 0 0,0-1 0 0 0,1 0 0 0 0,-1 0 0 0 0,0 1 0 0 0,0-1 0 0 0,0 0 0 0 0,0 0 0 0 0,0 0 0 0 0,0 0 0 0 0,0 0 0 0 0,-1 0 0 0 0,1 0 0 0 0,1-2 0 0 0,-2 2 0 0 0,-1 1 0 0 0,1-1 0 0 0,0 1 0 0 0,0-1 0 0 0,-1 1 0 0 0,1-1 0 0 0,0 1 0 0 0,-1 0 0 0 0,1-1 0 0 0,0 1 0 0 0,-1 0 0 0 0,1-1 0 0 0,-1 1 0 0 0,1 0 0 0 0,0-1 0 0 0,-1 1 0 0 0,1 0 0 0 0,-1 0 0 0 0,1 0 0 0 0,-1-1 0 0 0,1 1 0 0 0,-1 0 0 0 0,1 0 0 0 0,-1 0 0 0 0,1 0 0 0 0,-1 0 0 0 0,1 0 0 0 0,-2 0 0 0 0,-5-2 0 0 0,-16-5 0 0 0,-1 1 0 0 0,0 2 0 0 0,0 0 0 0 0,0 1 0 0 0,0 1 0 0 0,0 1 0 0 0,-32 4 0 0 0,-54 12 2 0 0,98-13-2 0 0,-176 31 17 0 0,162-28-13 0 0,-192 35 23 0 0,-377 19 93 0 0,-3-58 98 0 0,276-23 48 0 0,-2-22 16 0 0,270 35-234 0 0</inkml:trace>
+</inkml:ink>
+</file>
+
+<file path=word/ink/ink3.xml><?xml version="1.0" encoding="utf-8"?>
+<inkml:ink xmlns:inkml="http://www.w3.org/2003/InkML">
+  <inkml:definitions>
+    <inkml:context xml:id="ctx0">
+      <inkml:inkSource xml:id="inkSrc0">
+        <inkml:traceFormat>
+          <inkml:channel name="X" type="integer" min="-2.14748E9" max="2.14748E9" units="cm"/>
+          <inkml:channel name="Y" type="integer" min="-2.14748E9" max="2.14748E9" units="cm"/>
+          <inkml:channel name="F" type="integer" max="32767" units="dev"/>
+          <inkml:channel name="OA" type="integer" max="360" units="deg"/>
+          <inkml:channel name="OE" type="integer" max="90" units="deg"/>
+        </inkml:traceFormat>
+        <inkml:channelProperties>
+          <inkml:channelProperty channel="X" name="resolution" value="1000" units="1/cm"/>
+          <inkml:channelProperty channel="Y" name="resolution" value="1000" units="1/cm"/>
+          <inkml:channelProperty channel="F" name="resolution" value="0" units="1/dev"/>
+          <inkml:channelProperty channel="OA" name="resolution" value="1000" units="1/deg"/>
+          <inkml:channelProperty channel="OE" name="resolution" value="1000" units="1/deg"/>
+        </inkml:channelProperties>
+      </inkml:inkSource>
+      <inkml:timestamp xml:id="ts0" timeString="2023-10-27T08:45:27.270"/>
+    </inkml:context>
+    <inkml:brush xml:id="br0">
+      <inkml:brushProperty name="width" value="0.025" units="cm"/>
+      <inkml:brushProperty name="height" value="0.025" units="cm"/>
+    </inkml:brush>
+  </inkml:definitions>
+  <inkml:trace contextRef="#ctx0" brushRef="#br0">0 117 13392 0 0,'6'-8'463'0'0,"2"-2"1491"0"0,16-11 3210 0 0,-23 19-5088 0 0,3-1 80 0 0,-1 0 0 0 0,0 0 1 0 0,0 1-1 0 0,1-1 0 0 0,0 1 1 0 0,-1-1-1 0 0,1 1 0 0 0,0 0 1 0 0,0 1-1 0 0,0-1 0 0 0,0 1 1 0 0,1 0-1 0 0,-1-1 0 0 0,0 2 1 0 0,5-1-1 0 0,-6 1-66 0 0,-1 0 1 0 0,1 0-1 0 0,0 0 0 0 0,-1 1 1 0 0,1-1-1 0 0,0 1 0 0 0,-1 0 1 0 0,1 0-1 0 0,3 2 0 0 0,-3-2-49 0 0,0 1 45 0 0,1 0 0 0 0,-1 0 1 0 0,1 0-1 0 0,-1 1 0 0 0,0-1 0 0 0,0 1 0 0 0,0 0 1 0 0,0 0-1 0 0,0 0 0 0 0,-1 0 0 0 0,1 1 0 0 0,-1-1 1 0 0,0 1-1 0 0,0-1 0 0 0,2 6 0 0 0,-4-8-73 0 0,2 4 57 0 0,0 0 0 0 0,-1 1 1 0 0,0-1-1 0 0,0 0 0 0 0,0 1 1 0 0,-1 0-1 0 0,0-1 0 0 0,0 1 1 0 0,0-1-1 0 0,-2 12 0 0 0,-2-3 43 0 0,-1-1-1 0 0,-1 1 0 0 0,0-1 1 0 0,0 0-1 0 0,-16 23 1 0 0,-2 4 127 0 0,15-23-108 0 0,-15 27 31 0 0,23-41-123 0 0,0-1-1 0 0,0 1 1 0 0,0 0-1 0 0,0 0 1 0 0,1 0-1 0 0,-1 0 1 0 0,1 0 0 0 0,0 0-1 0 0,0 1 1 0 0,0-1-1 0 0,0 0 1 0 0,1 6-1 0 0,0-7-16 0 0,0 0 1 0 0,1 1-1 0 0,-1-1 0 0 0,1 0 0 0 0,-1 0 0 0 0,1 0 0 0 0,0 0 1 0 0,0 0-1 0 0,0 0 0 0 0,0 0 0 0 0,0-1 0 0 0,0 1 1 0 0,0-1-1 0 0,0 1 0 0 0,1-1 0 0 0,-1 0 0 0 0,0 0 1 0 0,4 1-1 0 0,7 3 44 0 0,0-1-1 0 0,16 2 1 0 0,-24-5-33 0 0,29 2 168 0 0,-27-3-175 0 0</inkml:trace>
+  <inkml:trace contextRef="#ctx0" brushRef="#br0" timeOffset="514.92">427 117 16959 0 0,'47'-1'1095'0'0,"-22"0"516"0"0,0 1 0 0 0,0 2 0 0 0,40 6 0 0 0,-63-8-1556 0 0,1 1 1 0 0,0 0-1 0 0,-1-1 1 0 0,1 1 0 0 0,-1 0-1 0 0,1 1 1 0 0,-1-1-1 0 0,1 0 1 0 0,-1 1-1 0 0,0-1 1 0 0,0 1-1 0 0,0 0 1 0 0,0 0-1 0 0,0 0 1 0 0,0 0-1 0 0,0 0 1 0 0,0 0-1 0 0,-1 0 1 0 0,1 1-1 0 0,-1-1 1 0 0,0 0-1 0 0,0 1 1 0 0,0 0-1 0 0,1 3 1 0 0,-1 6 32 0 0,-2 0 0 0 0,1 1-1 0 0,-2-1 1 0 0,0 0 0 0 0,0 0 0 0 0,-1 0 0 0 0,-5 13 0 0 0,-2 12 76 0 0,5-19-53 0 0,-2 0 1 0 0,-12 26-1 0 0,-6 16 132 0 0,19-50-159 0 0,6-9-83 0 0</inkml:trace>
+  <inkml:trace contextRef="#ctx0" brushRef="#br0" timeOffset="975.81">713 333 15336 0 0,'0'1'50'0'0,"0"-1"0"0"0,0 0 0 0 0,0 1 0 0 0,0-1 0 0 0,-1 0 0 0 0,1 1 0 0 0,0-1 0 0 0,0 0 0 0 0,0 1 0 0 0,0-1 0 0 0,-1 0 0 0 0,1 0 0 0 0,0 1 1 0 0,0-1-1 0 0,-1 0 0 0 0,1 0 0 0 0,0 1 0 0 0,0-1 0 0 0,-1 0 0 0 0,1 0 0 0 0,0 0 0 0 0,-1 0 0 0 0,1 1 0 0 0,0-1 0 0 0,-1 0 0 0 0,1 0 1 0 0,0 0-1 0 0,-1 0 0 0 0,1 0 0 0 0,0 0 0 0 0,-1 0 0 0 0,1 0 0 0 0,-1 0 0 0 0,-15 0 2369 0 0,13-1-2155 0 0,-65-5 324 0 0,-74-3 1197 0 0,137 9-1712 0 0</inkml:trace>
+  <inkml:trace contextRef="#ctx0" brushRef="#br0" timeOffset="1378.28">805 383 14800 0 0,'-1'0'415'0'0,"-3"1"6355"0"0,4 0-6556 0 0</inkml:trace>
+  <inkml:trace contextRef="#ctx0" brushRef="#br0" timeOffset="1736.19">989 277 15336 0 0,'0'0'2531'0'0,"10"-4"1289"0"0,-3 0-3582 0 0,1 0-1 0 0,-1 0 0 0 0,0-1 0 0 0,0 0 0 0 0,0 0 0 0 0,-1-1 1 0 0,0 0-1 0 0,8-9 0 0 0,-4 4-80 0 0,7-9 122 0 0,29-42-1 0 0,-35 45-125 0 0,1 1 0 0 0,1 0 0 0 0,22-22 1 0 0,-5 0 336 0 0,-29 37-427 0 0,-6 14-39 0 0,-3 6-19 0 0,-6 28 1 0 0,0-3 10 0 0,4-11 127 0 0,1 1 0 0 0,1-1 0 0 0,3 1 0 0 0,-4 61 1 0 0,9-94-131 0 0,0 0 0 0 0,0 0 0 0 0,0 0 0 0 0,-1 0 0 0 0,1 0-1 0 0,0 0 1 0 0,0 0 0 0 0,1 0 0 0 0,-1 0 0 0 0,0 0-1 0 0,0 1 1 0 0,0-1 0 0 0,1 0 0 0 0,-1 0 0 0 0,0 0-1 0 0,1 0 1 0 0,-1-1 0 0 0,1 1 0 0 0,0 0 0 0 0,-1 0-1 0 0,2 1 1 0 0,-1-2 27 0 0</inkml:trace>
+  <inkml:trace contextRef="#ctx0" brushRef="#br0" timeOffset="2195.25">1406 49 15880 0 0,'1'0'7'0'0,"4"-7"260"0"0,0 1 513 0 0,-3 5-544 0 0,-1 0 0 0 0,0 0 0 0 0,0 1 0 0 0,1-1 0 0 0,-1 0 0 0 0,0 1 0 0 0,1-1 0 0 0,-1 1 0 0 0,0-1 0 0 0,1 1 0 0 0,1 0 0 0 0,2-1-54 0 0,-1 0-1 0 0,1 1 1 0 0,0 0 0 0 0,0 0-1 0 0,0 0 1 0 0,0 0 0 0 0,0 1 0 0 0,-1 0-1 0 0,1 0 1 0 0,0 0 0 0 0,-1 1-1 0 0,1-1 1 0 0,0 1 0 0 0,-1 0-1 0 0,0 1 1 0 0,0-1 0 0 0,1 1-1 0 0,-1-1 1 0 0,-1 1 0 0 0,6 5-1 0 0,-4-4-65 0 0,0 1 1 0 0,0 0-1 0 0,-1 1 0 0 0,0-1 0 0 0,0 1 0 0 0,0 0 0 0 0,0 0 0 0 0,-1 0 1 0 0,0 0-1 0 0,0 1 0 0 0,-1-1 0 0 0,0 1 0 0 0,3 13 0 0 0,-4-11 10 0 0,-1 1-1 0 0,1-1 0 0 0,-2 0 0 0 0,1 0 1 0 0,-1 1-1 0 0,-1-1 0 0 0,0 0 0 0 0,0 0 1 0 0,-1 0-1 0 0,0 0 0 0 0,0-1 1 0 0,-1 1-1 0 0,-7 11 0 0 0,8-16-80 0 0,1 0-1 0 0,-1 0 0 0 0,0 0 1 0 0,-1 0-1 0 0,1 0 1 0 0,-1-1-1 0 0,0 0 0 0 0,0 1 1 0 0,0-1-1 0 0,0-1 1 0 0,0 1-1 0 0,-1-1 1 0 0,1 1-1 0 0,-1-1 0 0 0,1-1 1 0 0,-1 1-1 0 0,0-1 1 0 0,0 1-1 0 0,0-2 1 0 0,0 1-1 0 0,0 0 0 0 0,0-1 1 0 0,0 0-1 0 0,0 0 1 0 0,0 0-1 0 0,-6-2 0 0 0,-2 0 28 0 0,1-1-1 0 0,-1 0 0 0 0,1-1 0 0 0,0-1 1 0 0,0 0-1 0 0,-13-7 0 0 0,24 11-64 0 0,1 0 1 0 0,-1 1-1 0 0,0-1 0 0 0,1 0 1 0 0,-1 0-1 0 0,1 0 0 0 0,-1 0 0 0 0,1 0 1 0 0,-1 0-1 0 0,1 0 0 0 0,0 0 0 0 0,0 0 1 0 0,-1 0-1 0 0,1 0 0 0 0,0 0 1 0 0,0 0-1 0 0,0 0 0 0 0,0 0 0 0 0,0 0 1 0 0,0-2-1 0 0,5-25 31 0 0,-4 20-33 0 0,1-4 7 0 0,-2 5-9 0 0,1 0 1 0 0,0 1-1 0 0,0-1 0 0 0,1 1 0 0 0,0 0 1 0 0,0-1-1 0 0,0 1 0 0 0,1 0 1 0 0,0 0-1 0 0,5-7 0 0 0,-4 8-11 0 0</inkml:trace>
+  <inkml:trace contextRef="#ctx0" brushRef="#br0" timeOffset="2551.99">1711 349 16416 0 0,'1'0'3783'0'0,"1"0"-687"0"0</inkml:trace>
+  <inkml:trace contextRef="#ctx0" brushRef="#br0" timeOffset="3226.72">1905 94 13608 0 0,'0'-1'61'0'0,"0"1"0"0"0,0-1 1 0 0,0 0-1 0 0,1 1 0 0 0,-1-1 1 0 0,0 0-1 0 0,0 1 1 0 0,1-1-1 0 0,-1 0 0 0 0,0 1 1 0 0,0-1-1 0 0,1 0 0 0 0,-1 1 1 0 0,1-1-1 0 0,0 0 0 0 0,0 0 356 0 0,1-1-1 0 0,0 1 1 0 0,-1 0-1 0 0,1 0 0 0 0,0 0 1 0 0,0 0-1 0 0,0 0 1 0 0,3-1-1 0 0,29-6 4392 0 0,-31 8-4744 0 0,-1-1 0 0 0,1 1 1 0 0,0 0-1 0 0,0 0 0 0 0,-1 0 1 0 0,1 0-1 0 0,0 0 1 0 0,-1 0-1 0 0,1 1 0 0 0,0 0 1 0 0,-1-1-1 0 0,1 1 0 0 0,-1 0 1 0 0,1 0-1 0 0,-1 0 1 0 0,1 1-1 0 0,3 1 0 0 0,-4 0 5 0 0,0 0-1 0 0,0 0 0 0 0,-1 0 0 0 0,1 0 1 0 0,-1 0-1 0 0,0 1 0 0 0,1-1 0 0 0,-1 0 1 0 0,-1 1-1 0 0,1-1 0 0 0,0 1 0 0 0,-1-1 1 0 0,0 0-1 0 0,0 6 0 0 0,0-3-11 0 0,-1-1-1 0 0,0 1 1 0 0,0-1 0 0 0,0 0-1 0 0,-1 0 1 0 0,1 1 0 0 0,-1-1-1 0 0,-3 5 1 0 0,-27 44 409 0 0,9-15-191 0 0,11-19-133 0 0,6-10-71 0 0,0 0 0 0 0,-5 13 0 0 0,10-21-55 0 0,0 1-1 0 0,0 0 1 0 0,1-1 0 0 0,-1 1-1 0 0,0 0 1 0 0,1-1-1 0 0,0 1 1 0 0,-1 0 0 0 0,1-1-1 0 0,1 1 1 0 0,-1 0-1 0 0,0 0 1 0 0,0-1 0 0 0,2 5-1 0 0,-1-5-10 0 0,0 0 0 0 0,0-1 0 0 0,0 1 0 0 0,0 0 0 0 0,1-1 0 0 0,-1 1 0 0 0,0-1 0 0 0,1 1 0 0 0,-1-1 0 0 0,1 0 0 0 0,0 0 0 0 0,-1 1 0 0 0,1-1 0 0 0,0 0 1 0 0,0 0-1 0 0,0-1 0 0 0,2 2 0 0 0,37 9 21 0 0,-30-8-13 0 0,-3-1-11 0 0,-4-1 2 0 0,1 0-1 0 0,0 0 0 0 0,0 0 1 0 0,-1-1-1 0 0,10 1 0 0 0,-7-2-3 0 0</inkml:trace>
+  <inkml:trace contextRef="#ctx0" brushRef="#br0" timeOffset="3878.85">2176 109 16855 0 0,'11'0'3246'0'0,"4"3"-481"0"0,21 8-1952 0 0,-11-2-94 0 0,-18-7-297 0 0,1 1-1 0 0,0 0 1 0 0,14 7 0 0 0,-22-10-395 0 0,1 1 0 0 0,-1-1 1 0 0,0 0-1 0 0,1 1 1 0 0,-1-1-1 0 0,0 1 1 0 0,1-1-1 0 0,-1 1 1 0 0,0-1-1 0 0,0 1 0 0 0,1-1 1 0 0,-1 1-1 0 0,0-1 1 0 0,0 1-1 0 0,0-1 1 0 0,1 1-1 0 0,-1-1 1 0 0,0 1-1 0 0,0-1 1 0 0,0 1-1 0 0,0-1 0 0 0,0 1 1 0 0,0-1-1 0 0,0 1 1 0 0,0-1-1 0 0,-1 1 1 0 0,1 0-1 0 0,0-1 1 0 0,0 1-1 0 0,0-1 0 0 0,-1 1 1 0 0,1-1-1 0 0,0 0 1 0 0,-1 2-1 0 0,-12 16 368 0 0,11-15-388 0 0,-4 4 33 0 0,1 0 112 0 0,0-1 0 0 0,-8 15 0 0 0,12-18-121 0 0,0-1-1 0 0,0 1 1 0 0,0 0-1 0 0,0-1 1 0 0,0 1 0 0 0,1 0-1 0 0,-1 0 1 0 0,1 0-1 0 0,0 0 1 0 0,0 0-1 0 0,0 0 1 0 0,1 3-1 0 0,1 7 3 0 0,2-1-1 0 0,0 0 0 0 0,0 0 0 0 0,1 0 1 0 0,1-1-1 0 0,0 0 0 0 0,0 0 0 0 0,1 0 1 0 0,1-1-1 0 0,14 16 0 0 0,-15-19 1 0 0,-6-6-24 0 0,0 0 0 0 0,1 1 1 0 0,-1-1-1 0 0,0 0 0 0 0,0 1 0 0 0,0-1 0 0 0,0 1 0 0 0,-1-1 0 0 0,1 1 1 0 0,0-1-1 0 0,0 3 0 0 0,0-4-3 0 0,-1 1 1 0 0,0 0-1 0 0,1 0 1 0 0,-1 0-1 0 0,0 0 0 0 0,1 0 1 0 0,-1 0-1 0 0,0 1 1 0 0,0-1-1 0 0,0 0 1 0 0,0 0-1 0 0,0 0 1 0 0,0 0-1 0 0,-1 2 0 0 0,1-2-2 0 0,-1 0 0 0 0,0 0-1 0 0,0-1 1 0 0,0 1 0 0 0,0 0-1 0 0,0 0 1 0 0,0-1 0 0 0,-1 1-1 0 0,1 0 1 0 0,0-1-1 0 0,0 0 1 0 0,-3 1 0 0 0,-10 5 1 0 0,-1-2-1 0 0,0 0 1 0 0,0-1 0 0 0,-1-1 0 0 0,1 0-1 0 0,0-1 1 0 0,-1 0 0 0 0,1-2 0 0 0,-1 0-1 0 0,1 0 1 0 0,-1-1 0 0 0,1-1 0 0 0,0-1-1 0 0,0 0 1 0 0,-16-7 0 0 0,13 4-24 0 0</inkml:trace>
+</inkml:ink>
+</file>
+
 <file path=word/theme/theme1.xml><?xml version="1.0" encoding="utf-8"?>
 <a:theme xmlns:a="http://schemas.openxmlformats.org/drawingml/2006/main" name="Office Theme">
   <a:themeElements>
@@ -3515,26 +3717,6 @@
 </file>
 
 <file path=customXml/item1.xml><?xml version="1.0" encoding="utf-8"?>
-<?mso-contentType ?>
-<FormTemplates xmlns="http://schemas.microsoft.com/sharepoint/v3/contenttype/forms">
-  <Display>DocumentLibraryForm</Display>
-  <Edit>DocumentLibraryForm</Edit>
-  <New>DocumentLibraryForm</New>
-</FormTemplates>
-</file>
-
-<file path=customXml/item2.xml><?xml version="1.0" encoding="utf-8"?>
-<p:properties xmlns:p="http://schemas.microsoft.com/office/2006/metadata/properties" xmlns:xsi="http://www.w3.org/2001/XMLSchema-instance" xmlns:pc="http://schemas.microsoft.com/office/infopath/2007/PartnerControls">
-  <documentManagement>
-    <TaxCatchAll xmlns="35e032a2-eae6-4010-877c-ba37439c3508" xsi:nil="true"/>
-    <lcf76f155ced4ddcb4097134ff3c332f xmlns="5851dd5b-d8c3-4441-9818-fd7271b26873">
-      <Terms xmlns="http://schemas.microsoft.com/office/infopath/2007/PartnerControls"/>
-    </lcf76f155ced4ddcb4097134ff3c332f>
-  </documentManagement>
-</p:properties>
-</file>
-
-<file path=customXml/item3.xml><?xml version="1.0" encoding="utf-8"?>
 <ct:contentTypeSchema xmlns:ct="http://schemas.microsoft.com/office/2006/metadata/contentType" xmlns:ma="http://schemas.microsoft.com/office/2006/metadata/properties/metaAttributes" ct:_="" ma:_="" ma:contentTypeName="Dokument" ma:contentTypeID="0x010100A0E5F278FE42C9419D892B2C0C99F569" ma:contentTypeVersion="15" ma:contentTypeDescription="Ein neues Dokument erstellen." ma:contentTypeScope="" ma:versionID="30d6bbc729c5c990a30f98eb6ed904e4">
   <xsd:schema xmlns:xsd="http://www.w3.org/2001/XMLSchema" xmlns:xs="http://www.w3.org/2001/XMLSchema" xmlns:p="http://schemas.microsoft.com/office/2006/metadata/properties" xmlns:ns2="5851dd5b-d8c3-4441-9818-fd7271b26873" xmlns:ns3="35e032a2-eae6-4010-877c-ba37439c3508" targetNamespace="http://schemas.microsoft.com/office/2006/metadata/properties" ma:root="true" ma:fieldsID="6544091763873bc1abd40e5ca82172d1" ns2:_="" ns3:_="">
     <xsd:import namespace="5851dd5b-d8c3-4441-9818-fd7271b26873"/>
@@ -3765,32 +3947,27 @@
 </ct:contentTypeSchema>
 </file>
 
-<file path=customXml/itemProps1.xml><?xml version="1.0" encoding="utf-8"?>
-<ds:datastoreItem xmlns:ds="http://schemas.openxmlformats.org/officeDocument/2006/customXml" ds:itemID="{94E20B30-786D-4EFF-9DA0-6748D3410E11}">
-  <ds:schemaRefs>
-    <ds:schemaRef ds:uri="http://schemas.microsoft.com/sharepoint/v3/contenttype/forms"/>
-  </ds:schemaRefs>
-</ds:datastoreItem>
+<file path=customXml/item2.xml><?xml version="1.0" encoding="utf-8"?>
+<p:properties xmlns:p="http://schemas.microsoft.com/office/2006/metadata/properties" xmlns:xsi="http://www.w3.org/2001/XMLSchema-instance" xmlns:pc="http://schemas.microsoft.com/office/infopath/2007/PartnerControls">
+  <documentManagement>
+    <TaxCatchAll xmlns="35e032a2-eae6-4010-877c-ba37439c3508" xsi:nil="true"/>
+    <lcf76f155ced4ddcb4097134ff3c332f xmlns="5851dd5b-d8c3-4441-9818-fd7271b26873">
+      <Terms xmlns="http://schemas.microsoft.com/office/infopath/2007/PartnerControls"/>
+    </lcf76f155ced4ddcb4097134ff3c332f>
+  </documentManagement>
+</p:properties>
 </file>
 
-<file path=customXml/itemProps2.xml><?xml version="1.0" encoding="utf-8"?>
-<ds:datastoreItem xmlns:ds="http://schemas.openxmlformats.org/officeDocument/2006/customXml" ds:itemID="{D0E4E1D4-9283-43E9-866C-E37CD62400F1}">
-  <ds:schemaRefs>
-    <ds:schemaRef ds:uri="http://schemas.openxmlformats.org/package/2006/metadata/core-properties"/>
-    <ds:schemaRef ds:uri="http://schemas.microsoft.com/office/2006/metadata/properties"/>
-    <ds:schemaRef ds:uri="http://www.w3.org/XML/1998/namespace"/>
-    <ds:schemaRef ds:uri="http://purl.org/dc/terms/"/>
-    <ds:schemaRef ds:uri="http://schemas.microsoft.com/office/infopath/2007/PartnerControls"/>
-    <ds:schemaRef ds:uri="http://purl.org/dc/elements/1.1/"/>
-    <ds:schemaRef ds:uri="http://purl.org/dc/dcmitype/"/>
-    <ds:schemaRef ds:uri="http://schemas.microsoft.com/office/2006/documentManagement/types"/>
-    <ds:schemaRef ds:uri="35e032a2-eae6-4010-877c-ba37439c3508"/>
-    <ds:schemaRef ds:uri="5851dd5b-d8c3-4441-9818-fd7271b26873"/>
-  </ds:schemaRefs>
-</ds:datastoreItem>
+<file path=customXml/item3.xml><?xml version="1.0" encoding="utf-8"?>
+<?mso-contentType ?>
+<FormTemplates xmlns="http://schemas.microsoft.com/sharepoint/v3/contenttype/forms">
+  <Display>DocumentLibraryForm</Display>
+  <Edit>DocumentLibraryForm</Edit>
+  <New>DocumentLibraryForm</New>
+</FormTemplates>
 </file>
 
-<file path=customXml/itemProps3.xml><?xml version="1.0" encoding="utf-8"?>
+<file path=customXml/itemProps1.xml><?xml version="1.0" encoding="utf-8"?>
 <ds:datastoreItem xmlns:ds="http://schemas.openxmlformats.org/officeDocument/2006/customXml" ds:itemID="{09606BDC-FAD5-4364-A7F1-A3A9CB65D98E}">
   <ds:schemaRefs>
     <ds:schemaRef ds:uri="http://schemas.microsoft.com/office/2006/metadata/contentType"/>
@@ -3807,4 +3984,23 @@
     <ds:schemaRef ds:uri="http://schemas.microsoft.com/internal/obd"/>
   </ds:schemaRefs>
 </ds:datastoreItem>
+</file>
+
+<file path=customXml/itemProps2.xml><?xml version="1.0" encoding="utf-8"?>
+<ds:datastoreItem xmlns:ds="http://schemas.openxmlformats.org/officeDocument/2006/customXml" ds:itemID="{D0E4E1D4-9283-43E9-866C-E37CD62400F1}">
+  <ds:schemaRefs>
+    <ds:schemaRef ds:uri="http://schemas.microsoft.com/office/2006/metadata/properties"/>
+    <ds:schemaRef ds:uri="http://schemas.microsoft.com/office/infopath/2007/PartnerControls"/>
+    <ds:schemaRef ds:uri="35e032a2-eae6-4010-877c-ba37439c3508"/>
+    <ds:schemaRef ds:uri="5851dd5b-d8c3-4441-9818-fd7271b26873"/>
+  </ds:schemaRefs>
+</ds:datastoreItem>
+</file>
+
+<file path=customXml/itemProps3.xml><?xml version="1.0" encoding="utf-8"?>
+<ds:datastoreItem xmlns:ds="http://schemas.openxmlformats.org/officeDocument/2006/customXml" ds:itemID="{94E20B30-786D-4EFF-9DA0-6748D3410E11}">
+  <ds:schemaRefs>
+    <ds:schemaRef ds:uri="http://schemas.microsoft.com/sharepoint/v3/contenttype/forms"/>
+  </ds:schemaRefs>
+</ds:datastoreItem>
 </file>
</xml_diff>